<commit_message>
Create a Static Website with Amazon Simple Storage Service (Amazon S3)
</commit_message>
<xml_diff>
--- a/Create a Static Website with Amazon Simple Storage Service (Amazon S3) (AWS_LAB_04).docx
+++ b/Create a Static Website with Amazon Simple Storage Service (Amazon S3) (AWS_LAB_04).docx
@@ -28,22 +28,11 @@
           <w:kern w:val="0"/>
           <w:sz w:val="32"/>
           <w:szCs w:val="32"/>
+          <w:u w:val="single"/>
           <w:lang w:val="en" w:bidi="bn-IN"/>
           <w14:ligatures w14:val="none"/>
         </w:rPr>
         <w:br/>
-      </w:r>
-      <w:r>
-        <w:rPr>
-          <w:rFonts w:ascii="Times New Roman" w:eastAsia="Times New Roman" w:hAnsi="Times New Roman" w:cs="Times New Roman"/>
-          <w:b/>
-          <w:bCs/>
-          <w:kern w:val="0"/>
-          <w:sz w:val="32"/>
-          <w:szCs w:val="32"/>
-          <w:lang w:val="en" w:bidi="bn-IN"/>
-          <w14:ligatures w14:val="none"/>
-        </w:rPr>
         <w:t>Create a Static Website with Amazon Simple Storage Service (Amazon S3)</w:t>
       </w:r>
     </w:p>
@@ -1183,7 +1172,7 @@
           <w:szCs w:val="20"/>
         </w:rPr>
         <w:drawing>
-          <wp:inline distT="0" distB="0" distL="0" distR="0" wp14:anchorId="42C62E7C" wp14:editId="3452326A">
+          <wp:inline distT="0" distB="0" distL="0" distR="0" wp14:anchorId="42C62E7C" wp14:editId="2C43785F">
             <wp:extent cx="5943600" cy="1605280"/>
             <wp:effectExtent l="0" t="0" r="0" b="0"/>
             <wp:docPr id="8" name="Picture 8"/>
@@ -1818,7 +1807,31 @@
           <w:lang w:val="en" w:bidi="bn-IN"/>
           <w14:ligatures w14:val="none"/>
         </w:rPr>
-        <w:t xml:space="preserve"> The bucket name must be unique within a partition. A partition is a grouping of Regions. AWS currently has three partitions: </w:t>
+        <w:t xml:space="preserve"> The bucket name must be unique within a partition. A partition is a grouping of </w:t>
+      </w:r>
+      <w:proofErr w:type="gramStart"/>
+      <w:r>
+        <w:rPr>
+          <w:rFonts w:ascii="Times New Roman" w:eastAsia="Times New Roman" w:hAnsi="Times New Roman" w:cs="Times New Roman"/>
+          <w:kern w:val="0"/>
+          <w:sz w:val="20"/>
+          <w:szCs w:val="20"/>
+          <w:lang w:val="en" w:bidi="bn-IN"/>
+          <w14:ligatures w14:val="none"/>
+        </w:rPr>
+        <w:t>Regions</w:t>
+      </w:r>
+      <w:proofErr w:type="gramEnd"/>
+      <w:r>
+        <w:rPr>
+          <w:rFonts w:ascii="Times New Roman" w:eastAsia="Times New Roman" w:hAnsi="Times New Roman" w:cs="Times New Roman"/>
+          <w:kern w:val="0"/>
+          <w:sz w:val="20"/>
+          <w:szCs w:val="20"/>
+          <w:lang w:val="en" w:bidi="bn-IN"/>
+          <w14:ligatures w14:val="none"/>
+        </w:rPr>
+        <w:t xml:space="preserve">. AWS currently has three partitions: </w:t>
       </w:r>
     </w:p>
     <w:p>
@@ -2166,7 +2179,31 @@
           <w:lang w:val="en" w:bidi="bn-IN"/>
           <w14:ligatures w14:val="none"/>
         </w:rPr>
-        <w:t xml:space="preserve">. It is recommend that we avoid using </w:t>
+        <w:t xml:space="preserve">. It is </w:t>
+      </w:r>
+      <w:proofErr w:type="gramStart"/>
+      <w:r>
+        <w:rPr>
+          <w:rFonts w:ascii="Times New Roman" w:eastAsia="Times New Roman" w:hAnsi="Times New Roman" w:cs="Times New Roman"/>
+          <w:kern w:val="0"/>
+          <w:sz w:val="20"/>
+          <w:szCs w:val="20"/>
+          <w:lang w:val="en" w:bidi="bn-IN"/>
+          <w14:ligatures w14:val="none"/>
+        </w:rPr>
+        <w:t>recommend</w:t>
+      </w:r>
+      <w:proofErr w:type="gramEnd"/>
+      <w:r>
+        <w:rPr>
+          <w:rFonts w:ascii="Times New Roman" w:eastAsia="Times New Roman" w:hAnsi="Times New Roman" w:cs="Times New Roman"/>
+          <w:kern w:val="0"/>
+          <w:sz w:val="20"/>
+          <w:szCs w:val="20"/>
+          <w:lang w:val="en" w:bidi="bn-IN"/>
+          <w14:ligatures w14:val="none"/>
+        </w:rPr>
+        <w:t xml:space="preserve"> that we avoid using </w:t>
       </w:r>
       <w:r>
         <w:rPr>
@@ -6981,6 +7018,7 @@
         </w:rPr>
         <w:t>s</w:t>
       </w:r>
+      <w:proofErr w:type="gramStart"/>
       <w:r>
         <w:rPr>
           <w:rFonts w:ascii="Times New Roman" w:eastAsia="Times New Roman" w:hAnsi="Times New Roman" w:cs="Times New Roman"/>
@@ -6994,6 +7032,7 @@
         </w:rPr>
         <w:t>3:GetObject</w:t>
       </w:r>
+      <w:proofErr w:type="gramEnd"/>
       <w:r>
         <w:rPr>
           <w:rFonts w:ascii="Times New Roman" w:eastAsia="Times New Roman" w:hAnsi="Times New Roman" w:cs="Times New Roman"/>
@@ -7874,7 +7913,33 @@
           <w14:ligatures w14:val="none"/>
         </w:rPr>
         <w:lastRenderedPageBreak/>
-        <w:t xml:space="preserve">                "s3:GetObject"</w:t>
+        <w:t xml:space="preserve">                "s</w:t>
+      </w:r>
+      <w:proofErr w:type="gramStart"/>
+      <w:r>
+        <w:rPr>
+          <w:rFonts w:ascii="Times New Roman" w:eastAsia="Times New Roman" w:hAnsi="Times New Roman" w:cs="Times New Roman"/>
+          <w:kern w:val="0"/>
+          <w:sz w:val="20"/>
+          <w:szCs w:val="20"/>
+          <w:highlight w:val="cyan"/>
+          <w:lang w:bidi="bn-IN"/>
+          <w14:ligatures w14:val="none"/>
+        </w:rPr>
+        <w:t>3:GetObject</w:t>
+      </w:r>
+      <w:proofErr w:type="gramEnd"/>
+      <w:r>
+        <w:rPr>
+          <w:rFonts w:ascii="Times New Roman" w:eastAsia="Times New Roman" w:hAnsi="Times New Roman" w:cs="Times New Roman"/>
+          <w:kern w:val="0"/>
+          <w:sz w:val="20"/>
+          <w:szCs w:val="20"/>
+          <w:highlight w:val="cyan"/>
+          <w:lang w:bidi="bn-IN"/>
+          <w14:ligatures w14:val="none"/>
+        </w:rPr>
+        <w:t>"</w:t>
       </w:r>
     </w:p>
     <w:p>
@@ -8009,7 +8074,33 @@
           <w:lang w:bidi="bn-IN"/>
           <w14:ligatures w14:val="none"/>
         </w:rPr>
-        <w:t xml:space="preserve">                "arn:aws:s3:::Bucket-Name/*"</w:t>
+        <w:t xml:space="preserve">                "</w:t>
+      </w:r>
+      <w:proofErr w:type="gramStart"/>
+      <w:r>
+        <w:rPr>
+          <w:rFonts w:ascii="Times New Roman" w:eastAsia="Times New Roman" w:hAnsi="Times New Roman" w:cs="Times New Roman"/>
+          <w:kern w:val="0"/>
+          <w:sz w:val="20"/>
+          <w:szCs w:val="20"/>
+          <w:highlight w:val="cyan"/>
+          <w:lang w:bidi="bn-IN"/>
+          <w14:ligatures w14:val="none"/>
+        </w:rPr>
+        <w:t>arn:aws</w:t>
+      </w:r>
+      <w:proofErr w:type="gramEnd"/>
+      <w:r>
+        <w:rPr>
+          <w:rFonts w:ascii="Times New Roman" w:eastAsia="Times New Roman" w:hAnsi="Times New Roman" w:cs="Times New Roman"/>
+          <w:kern w:val="0"/>
+          <w:sz w:val="20"/>
+          <w:szCs w:val="20"/>
+          <w:highlight w:val="cyan"/>
+          <w:lang w:bidi="bn-IN"/>
+          <w14:ligatures w14:val="none"/>
+        </w:rPr>
+        <w:t>:s3:::Bucket-Name/*"</w:t>
       </w:r>
     </w:p>
     <w:p>
@@ -9235,7 +9326,33 @@
           <w:lang w:bidi="bn-IN"/>
           <w14:ligatures w14:val="none"/>
         </w:rPr>
-        <w:t xml:space="preserve">                "s3:GetObject"</w:t>
+        <w:t xml:space="preserve">                "s</w:t>
+      </w:r>
+      <w:proofErr w:type="gramStart"/>
+      <w:r>
+        <w:rPr>
+          <w:rFonts w:ascii="Times New Roman" w:eastAsia="Times New Roman" w:hAnsi="Times New Roman" w:cs="Times New Roman"/>
+          <w:kern w:val="0"/>
+          <w:sz w:val="20"/>
+          <w:szCs w:val="20"/>
+          <w:highlight w:val="cyan"/>
+          <w:lang w:bidi="bn-IN"/>
+          <w14:ligatures w14:val="none"/>
+        </w:rPr>
+        <w:t>3:GetObject</w:t>
+      </w:r>
+      <w:proofErr w:type="gramEnd"/>
+      <w:r>
+        <w:rPr>
+          <w:rFonts w:ascii="Times New Roman" w:eastAsia="Times New Roman" w:hAnsi="Times New Roman" w:cs="Times New Roman"/>
+          <w:kern w:val="0"/>
+          <w:sz w:val="20"/>
+          <w:szCs w:val="20"/>
+          <w:highlight w:val="cyan"/>
+          <w:lang w:bidi="bn-IN"/>
+          <w14:ligatures w14:val="none"/>
+        </w:rPr>
+        <w:t>"</w:t>
       </w:r>
     </w:p>
     <w:p>
@@ -9370,7 +9487,33 @@
           <w:lang w:bidi="bn-IN"/>
           <w14:ligatures w14:val="none"/>
         </w:rPr>
-        <w:t xml:space="preserve">                "arn:aws:s3:::mesh-website-75135/*"</w:t>
+        <w:t xml:space="preserve">                "</w:t>
+      </w:r>
+      <w:proofErr w:type="gramStart"/>
+      <w:r>
+        <w:rPr>
+          <w:rFonts w:ascii="Times New Roman" w:eastAsia="Times New Roman" w:hAnsi="Times New Roman" w:cs="Times New Roman"/>
+          <w:kern w:val="0"/>
+          <w:sz w:val="20"/>
+          <w:szCs w:val="20"/>
+          <w:highlight w:val="cyan"/>
+          <w:lang w:bidi="bn-IN"/>
+          <w14:ligatures w14:val="none"/>
+        </w:rPr>
+        <w:t>arn:aws</w:t>
+      </w:r>
+      <w:proofErr w:type="gramEnd"/>
+      <w:r>
+        <w:rPr>
+          <w:rFonts w:ascii="Times New Roman" w:eastAsia="Times New Roman" w:hAnsi="Times New Roman" w:cs="Times New Roman"/>
+          <w:kern w:val="0"/>
+          <w:sz w:val="20"/>
+          <w:szCs w:val="20"/>
+          <w:highlight w:val="cyan"/>
+          <w:lang w:bidi="bn-IN"/>
+          <w14:ligatures w14:val="none"/>
+        </w:rPr>
+        <w:t>:s3:::mesh-website-75135/*"</w:t>
       </w:r>
     </w:p>
     <w:p>
@@ -9842,22 +9985,7 @@
           <w:lang w:bidi="bn-IN"/>
           <w14:ligatures w14:val="none"/>
         </w:rPr>
-        <w:t>Successfully edited</w:t>
-      </w:r>
-      <w:r>
-        <w:rPr>
-          <w:rFonts w:ascii="Times New Roman" w:eastAsia="Times New Roman" w:hAnsi="Times New Roman" w:cs="Times New Roman"/>
-          <w:b/>
-          <w:bCs/>
-          <w:color w:val="FFFFFF" w:themeColor="background1"/>
-          <w:kern w:val="0"/>
-          <w:sz w:val="20"/>
-          <w:szCs w:val="20"/>
-          <w:highlight w:val="darkGreen"/>
-          <w:lang w:bidi="bn-IN"/>
-          <w14:ligatures w14:val="none"/>
-        </w:rPr>
-        <w:t xml:space="preserve"> bucket policy</w:t>
+        <w:t>Successfully edited bucket policy</w:t>
       </w:r>
       <w:r>
         <w:rPr>
@@ -9906,7 +10034,7 @@
         </w:rPr>
         <w:lastRenderedPageBreak/>
         <w:drawing>
-          <wp:inline distT="0" distB="0" distL="0" distR="0" wp14:anchorId="704BBB80" wp14:editId="65E9E204">
+          <wp:inline distT="0" distB="0" distL="0" distR="0" wp14:anchorId="704BBB80" wp14:editId="679A79E7">
             <wp:extent cx="5940809" cy="1698171"/>
             <wp:effectExtent l="0" t="0" r="3175" b="0"/>
             <wp:docPr id="40" name="Picture 40" descr="A screenshot of a computer&#10;&#10;Description automatically generated"/>
@@ -9998,6 +10126,7 @@
         <w:t xml:space="preserve"> permissions for our specific bucket to </w:t>
       </w:r>
       <w:proofErr w:type="spellStart"/>
+      <w:proofErr w:type="gramStart"/>
       <w:r>
         <w:rPr>
           <w:rFonts w:ascii="Times New Roman" w:eastAsia="Times New Roman" w:hAnsi="Times New Roman" w:cs="Times New Roman"/>
@@ -10021,6 +10150,7 @@
         <w:t>We</w:t>
       </w:r>
       <w:proofErr w:type="spellEnd"/>
+      <w:proofErr w:type="gramEnd"/>
       <w:r>
         <w:rPr>
           <w:rFonts w:ascii="Times New Roman" w:eastAsia="Times New Roman" w:hAnsi="Times New Roman" w:cs="Times New Roman"/>
@@ -10502,18 +10632,7 @@
           <w:lang w:bidi="bn-IN"/>
           <w14:ligatures w14:val="none"/>
         </w:rPr>
-        <w:t xml:space="preserve"> file. This file serves as the initial landing page for the website.</w:t>
-      </w:r>
-      <w:r>
-        <w:rPr>
-          <w:rFonts w:ascii="Times New Roman" w:eastAsia="Times New Roman" w:hAnsi="Times New Roman" w:cs="Times New Roman"/>
-          <w:kern w:val="0"/>
-          <w:sz w:val="20"/>
-          <w:szCs w:val="20"/>
-          <w:lang w:bidi="bn-IN"/>
-          <w14:ligatures w14:val="none"/>
-        </w:rPr>
-        <w:t xml:space="preserve"> </w:t>
+        <w:t xml:space="preserve"> file. This file serves as the initial landing page for the website. </w:t>
       </w:r>
     </w:p>
     <w:p>
@@ -10607,29 +10726,7 @@
           <w:lang w:bidi="bn-IN"/>
           <w14:ligatures w14:val="none"/>
         </w:rPr>
-        <w:t xml:space="preserve">In our text editor, Copy </w:t>
-      </w:r>
-      <w:r>
-        <w:rPr>
-          <w:rFonts w:ascii="Times New Roman" w:eastAsia="Times New Roman" w:hAnsi="Times New Roman" w:cs="Times New Roman"/>
-          <w:kern w:val="0"/>
-          <w:sz w:val="20"/>
-          <w:szCs w:val="20"/>
-          <w:lang w:bidi="bn-IN"/>
-          <w14:ligatures w14:val="none"/>
-        </w:rPr>
-        <w:t xml:space="preserve">and </w:t>
-      </w:r>
-      <w:r>
-        <w:rPr>
-          <w:rFonts w:ascii="Times New Roman" w:eastAsia="Times New Roman" w:hAnsi="Times New Roman" w:cs="Times New Roman"/>
-          <w:kern w:val="0"/>
-          <w:sz w:val="20"/>
-          <w:szCs w:val="20"/>
-          <w:lang w:bidi="bn-IN"/>
-          <w14:ligatures w14:val="none"/>
-        </w:rPr>
-        <w:t>paste the following HTML code.</w:t>
+        <w:t>In our text editor, Copy and paste the following HTML code.</w:t>
       </w:r>
     </w:p>
     <w:p>
@@ -12170,7 +12267,33 @@
           <w:lang w:bidi="bn-IN"/>
           <w14:ligatures w14:val="none"/>
         </w:rPr>
-        <w:t xml:space="preserve">    &lt;h2&gt;This is an Amazon S3 static website in the cloud!&lt;/h2&gt;</w:t>
+        <w:t xml:space="preserve">    &lt;h2&gt;This is an Amazon S3 static website in the </w:t>
+      </w:r>
+      <w:proofErr w:type="gramStart"/>
+      <w:r>
+        <w:rPr>
+          <w:rFonts w:ascii="Times New Roman" w:eastAsia="Times New Roman" w:hAnsi="Times New Roman" w:cs="Times New Roman"/>
+          <w:kern w:val="0"/>
+          <w:sz w:val="20"/>
+          <w:szCs w:val="20"/>
+          <w:highlight w:val="cyan"/>
+          <w:lang w:bidi="bn-IN"/>
+          <w14:ligatures w14:val="none"/>
+        </w:rPr>
+        <w:t>cloud!&lt;</w:t>
+      </w:r>
+      <w:proofErr w:type="gramEnd"/>
+      <w:r>
+        <w:rPr>
+          <w:rFonts w:ascii="Times New Roman" w:eastAsia="Times New Roman" w:hAnsi="Times New Roman" w:cs="Times New Roman"/>
+          <w:kern w:val="0"/>
+          <w:sz w:val="20"/>
+          <w:szCs w:val="20"/>
+          <w:highlight w:val="cyan"/>
+          <w:lang w:bidi="bn-IN"/>
+          <w14:ligatures w14:val="none"/>
+        </w:rPr>
+        <w:t>/h2&gt;</w:t>
       </w:r>
     </w:p>
     <w:p>
@@ -14464,9 +14587,23 @@
           <w:lang w:bidi="bn-IN"/>
           <w14:ligatures w14:val="none"/>
         </w:rPr>
-        <w:t xml:space="preserve">    &lt;h3&gt;Oops!&lt;</w:t>
+        <w:t xml:space="preserve">    &lt;h3&gt;</w:t>
+      </w:r>
+      <w:proofErr w:type="gramStart"/>
+      <w:r>
+        <w:rPr>
+          <w:rFonts w:ascii="Times New Roman" w:eastAsia="Times New Roman" w:hAnsi="Times New Roman" w:cs="Times New Roman"/>
+          <w:kern w:val="0"/>
+          <w:sz w:val="20"/>
+          <w:szCs w:val="20"/>
+          <w:highlight w:val="cyan"/>
+          <w:lang w:bidi="bn-IN"/>
+          <w14:ligatures w14:val="none"/>
+        </w:rPr>
+        <w:t>Oops!&lt;</w:t>
       </w:r>
       <w:proofErr w:type="spellStart"/>
+      <w:proofErr w:type="gramEnd"/>
       <w:r>
         <w:rPr>
           <w:rFonts w:ascii="Times New Roman" w:eastAsia="Times New Roman" w:hAnsi="Times New Roman" w:cs="Times New Roman"/>
@@ -15298,6 +15435,7 @@
         <w:t xml:space="preserve"> </w:t>
       </w:r>
       <w:proofErr w:type="spellStart"/>
+      <w:proofErr w:type="gramStart"/>
       <w:r>
         <w:rPr>
           <w:rFonts w:ascii="Times New Roman" w:eastAsia="Times New Roman" w:hAnsi="Times New Roman" w:cs="Times New Roman"/>
@@ -15322,6 +15460,7 @@
         <w:t>Then</w:t>
       </w:r>
       <w:proofErr w:type="spellEnd"/>
+      <w:proofErr w:type="gramEnd"/>
       <w:r>
         <w:rPr>
           <w:rFonts w:ascii="Times New Roman" w:eastAsia="Times New Roman" w:hAnsi="Times New Roman" w:cs="Times New Roman"/>
@@ -16304,33 +16443,7 @@
           <w:lang w:bidi="bn-IN"/>
           <w14:ligatures w14:val="none"/>
         </w:rPr>
-        <w:t>Task 4.</w:t>
-      </w:r>
-      <w:r>
-        <w:rPr>
-          <w:rFonts w:ascii="Times New Roman" w:eastAsia="Times New Roman" w:hAnsi="Times New Roman" w:cs="Times New Roman"/>
-          <w:b/>
-          <w:bCs/>
-          <w:kern w:val="0"/>
-          <w:sz w:val="24"/>
-          <w:szCs w:val="24"/>
-          <w:lang w:bidi="bn-IN"/>
-          <w14:ligatures w14:val="none"/>
-        </w:rPr>
-        <w:t>3</w:t>
-      </w:r>
-      <w:r>
-        <w:rPr>
-          <w:rFonts w:ascii="Times New Roman" w:eastAsia="Times New Roman" w:hAnsi="Times New Roman" w:cs="Times New Roman"/>
-          <w:b/>
-          <w:bCs/>
-          <w:kern w:val="0"/>
-          <w:sz w:val="24"/>
-          <w:szCs w:val="24"/>
-          <w:lang w:bidi="bn-IN"/>
-          <w14:ligatures w14:val="none"/>
-        </w:rPr>
-        <w:t xml:space="preserve">: </w:t>
+        <w:t xml:space="preserve">Task 4.3: </w:t>
       </w:r>
       <w:r>
         <w:rPr>
@@ -16466,18 +16579,7 @@
           <w:lang w:bidi="bn-IN"/>
           <w14:ligatures w14:val="none"/>
         </w:rPr>
-        <w:t>again, r</w:t>
-      </w:r>
-      <w:r>
-        <w:rPr>
-          <w:rFonts w:ascii="Times New Roman" w:eastAsia="Times New Roman" w:hAnsi="Times New Roman" w:cs="Times New Roman"/>
-          <w:kern w:val="0"/>
-          <w:sz w:val="20"/>
-          <w:szCs w:val="20"/>
-          <w:lang w:bidi="bn-IN"/>
-          <w14:ligatures w14:val="none"/>
-        </w:rPr>
-        <w:t xml:space="preserve">eturn to the browser tab with the Amazon S3 </w:t>
+        <w:t xml:space="preserve">again, return to the browser tab with the Amazon S3 </w:t>
       </w:r>
       <w:r>
         <w:rPr>
@@ -16679,18 +16781,7 @@
           <w:lang w:bidi="bn-IN"/>
           <w14:ligatures w14:val="none"/>
         </w:rPr>
-        <w:t xml:space="preserve"> tab.</w:t>
-      </w:r>
-      <w:r>
-        <w:rPr>
-          <w:rFonts w:ascii="Times New Roman" w:eastAsia="Times New Roman" w:hAnsi="Times New Roman" w:cs="Times New Roman"/>
-          <w:kern w:val="0"/>
-          <w:sz w:val="20"/>
-          <w:szCs w:val="20"/>
-          <w:lang w:bidi="bn-IN"/>
-          <w14:ligatures w14:val="none"/>
-        </w:rPr>
-        <w:t xml:space="preserve"> </w:t>
+        <w:t xml:space="preserve"> tab. </w:t>
       </w:r>
     </w:p>
     <w:p>
@@ -16875,20 +16966,7 @@
           <w:lang w:bidi="bn-IN"/>
           <w14:ligatures w14:val="none"/>
         </w:rPr>
-        <w:t>Access the S3 URL</w:t>
-      </w:r>
-      <w:r>
-        <w:rPr>
-          <w:rFonts w:ascii="Times New Roman" w:eastAsia="Times New Roman" w:hAnsi="Times New Roman" w:cs="Times New Roman"/>
-          <w:b/>
-          <w:bCs/>
-          <w:kern w:val="0"/>
-          <w:sz w:val="20"/>
-          <w:szCs w:val="20"/>
-          <w:lang w:bidi="bn-IN"/>
-          <w14:ligatures w14:val="none"/>
-        </w:rPr>
-        <w:t xml:space="preserve">. </w:t>
+        <w:t xml:space="preserve">Access the S3 URL. </w:t>
       </w:r>
     </w:p>
     <w:p>
@@ -16973,28 +17051,7 @@
           <w14:ligatures w14:val="none"/>
         </w:rPr>
         <w:br/>
-      </w:r>
-      <w:r>
-        <w:rPr>
-          <w:rFonts w:ascii="Times New Roman" w:eastAsia="Times New Roman" w:hAnsi="Times New Roman" w:cs="Times New Roman"/>
-          <w:kern w:val="0"/>
-          <w:sz w:val="20"/>
-          <w:szCs w:val="20"/>
-          <w:lang w:bidi="bn-IN"/>
-          <w14:ligatures w14:val="none"/>
-        </w:rPr>
-        <w:t>Now, we see that the landing</w:t>
-      </w:r>
-      <w:r>
-        <w:rPr>
-          <w:rFonts w:ascii="Times New Roman" w:eastAsia="Times New Roman" w:hAnsi="Times New Roman" w:cs="Times New Roman"/>
-          <w:kern w:val="0"/>
-          <w:sz w:val="20"/>
-          <w:szCs w:val="20"/>
-          <w:lang w:bidi="bn-IN"/>
-          <w14:ligatures w14:val="none"/>
-        </w:rPr>
-        <w:t xml:space="preserve"> (</w:t>
+        <w:t>Now, we see that the landing (</w:t>
       </w:r>
       <w:r>
         <w:rPr>
@@ -17018,18 +17075,7 @@
           <w:lang w:bidi="bn-IN"/>
           <w14:ligatures w14:val="none"/>
         </w:rPr>
-        <w:t>)</w:t>
-      </w:r>
-      <w:r>
-        <w:rPr>
-          <w:rFonts w:ascii="Times New Roman" w:eastAsia="Times New Roman" w:hAnsi="Times New Roman" w:cs="Times New Roman"/>
-          <w:kern w:val="0"/>
-          <w:sz w:val="20"/>
-          <w:szCs w:val="20"/>
-          <w:lang w:bidi="bn-IN"/>
-          <w14:ligatures w14:val="none"/>
-        </w:rPr>
-        <w:t xml:space="preserve"> page of the static website.</w:t>
+        <w:t>) page of the static website.</w:t>
       </w:r>
     </w:p>
     <w:p>
@@ -17303,29 +17349,7 @@
           <w:lang w:bidi="bn-IN"/>
           <w14:ligatures w14:val="none"/>
         </w:rPr>
-        <w:t>Now,</w:t>
-      </w:r>
-      <w:r>
-        <w:rPr>
-          <w:rFonts w:ascii="Times New Roman" w:eastAsia="Times New Roman" w:hAnsi="Times New Roman" w:cs="Times New Roman"/>
-          <w:kern w:val="0"/>
-          <w:sz w:val="20"/>
-          <w:szCs w:val="20"/>
-          <w:lang w:bidi="bn-IN"/>
-          <w14:ligatures w14:val="none"/>
-        </w:rPr>
-        <w:t xml:space="preserve"> we see that the </w:t>
-      </w:r>
-      <w:r>
-        <w:rPr>
-          <w:rFonts w:ascii="Times New Roman" w:eastAsia="Times New Roman" w:hAnsi="Times New Roman" w:cs="Times New Roman"/>
-          <w:kern w:val="0"/>
-          <w:sz w:val="20"/>
-          <w:szCs w:val="20"/>
-          <w:lang w:bidi="bn-IN"/>
-          <w14:ligatures w14:val="none"/>
-        </w:rPr>
-        <w:t>error</w:t>
+        <w:t>Now, we see that the error</w:t>
       </w:r>
       <w:r>
         <w:rPr>
@@ -17581,7 +17605,7 @@
           <w14:ligatures w14:val="none"/>
         </w:rPr>
         <w:pict w14:anchorId="40CA7293">
-          <v:rect id="_x0000_i1067" style="width:0;height:1.5pt" o:hralign="center" o:hrstd="t" o:hr="t" fillcolor="#a0a0a0" stroked="f"/>
+          <v:rect id="_x0000_i1029" style="width:0;height:1.5pt" o:hralign="center" o:hrstd="t" o:hr="t" fillcolor="#a0a0a0" stroked="f"/>
         </w:pict>
       </w:r>
     </w:p>
@@ -24561,6 +24585,7 @@
   <w:style w:type="character" w:default="1" w:styleId="DefaultParagraphFont">
     <w:name w:val="Default Paragraph Font"/>
     <w:uiPriority w:val="1"/>
+    <w:semiHidden/>
     <w:unhideWhenUsed/>
   </w:style>
   <w:style w:type="table" w:default="1" w:styleId="TableNormal">

</xml_diff>